<commit_message>
+ insert Picture profile and loved stories
</commit_message>
<xml_diff>
--- a/documentation.docx
+++ b/documentation.docx
@@ -1092,6 +1092,9 @@
           <w:pPr>
             <w:pStyle w:val="TOC2"/>
             <w:ind w:left="216"/>
+            <w:rPr>
+              <w:lang w:val="el-GR"/>
+            </w:rPr>
           </w:pPr>
           <w:hyperlink w:anchor="a4_5" w:history="1">
             <w:r>
@@ -1116,6 +1119,7 @@
             <w:r>
               <w:rPr>
                 <w:rStyle w:val="Hyperlink"/>
+                <w:lang w:val="el-GR"/>
               </w:rPr>
               <w:t>6</w:t>
             </w:r>
@@ -1230,6 +1234,7 @@
             <w:r>
               <w:rPr>
                 <w:rStyle w:val="Hyperlink"/>
+                <w:lang w:val="el-GR"/>
               </w:rPr>
               <w:t>8</w:t>
             </w:r>
@@ -1825,6 +1830,18 @@
       </w:r>
       <w:r>
         <w:t>Βλέπε Λήψεις</w:t>
+      </w:r>
+      <w:r>
+        <w:t>)</w:t>
+      </w:r>
+      <w:r>
+        <w:t>(ΔΕΝ υλοποιήθηκε</w:t>
+      </w:r>
+      <w:r>
+        <w:t>-</w:t>
+      </w:r>
+      <w:r>
+        <w:t>Αντικαταστάθημε με τα «Αγαπημένα»</w:t>
       </w:r>
       <w:r>
         <w:t>)</w:t>
@@ -3211,10 +3228,7 @@
         <w:t xml:space="preserve">που άκουσε με την βοήθεια της μεθόδου </w:t>
       </w:r>
       <w:r>
-        <w:t>currentTimeMillis</w:t>
-      </w:r>
-      <w:r>
-        <w:t>()</w:t>
+        <w:t>currentTimeMillis()</w:t>
       </w:r>
       <w:r>
         <w:t xml:space="preserve"> </w:t>
@@ -3225,6 +3239,9 @@
         <w:pStyle w:val="ListParagraph"/>
       </w:pPr>
       <w:r>
+        <w:rPr>
+          <w:noProof/>
+        </w:rPr>
         <w:drawing>
           <wp:inline distT="0" distB="0" distL="0" distR="0" wp14:anchorId="38E202A8" wp14:editId="4C75EEEE">
             <wp:extent cx="5731510" cy="2616835"/>
@@ -6284,6 +6301,7 @@
   <w:style w:type="character" w:default="1" w:styleId="DefaultParagraphFont">
     <w:name w:val="Default Paragraph Font"/>
     <w:uiPriority w:val="1"/>
+    <w:semiHidden/>
     <w:unhideWhenUsed/>
   </w:style>
   <w:style w:type="table" w:default="1" w:styleId="TableNormal">

</xml_diff>

<commit_message>
+ strings debugging & comments
</commit_message>
<xml_diff>
--- a/documentation.docx
+++ b/documentation.docx
@@ -85,7 +85,7 @@
                                 </w:tblPr>
                                 <w:tblGrid>
                                   <w:gridCol w:w="5550"/>
-                                  <w:gridCol w:w="6540"/>
+                                  <w:gridCol w:w="6750"/>
                                 </w:tblGrid>
                                 <w:tr>
                                   <w:trPr>
@@ -297,10 +297,10 @@
                                           <w:noProof/>
                                         </w:rPr>
                                         <w:drawing>
-                                          <wp:inline distT="0" distB="0" distL="0" distR="0" wp14:anchorId="617946B5" wp14:editId="47D9EAFB">
-                                            <wp:extent cx="3689019" cy="591271"/>
-                                            <wp:effectExtent l="0" t="0" r="6985" b="0"/>
-                                            <wp:docPr id="1014372933" name="Picture 1"/>
+                                          <wp:inline distT="0" distB="0" distL="0" distR="0" wp14:anchorId="75C5C00D" wp14:editId="71C4F388">
+                                            <wp:extent cx="3828365" cy="629915"/>
+                                            <wp:effectExtent l="0" t="0" r="1270" b="0"/>
+                                            <wp:docPr id="1139599" name="Picture 1"/>
                                             <wp:cNvGraphicFramePr>
                                               <a:graphicFrameLocks xmlns:a="http://schemas.openxmlformats.org/drawingml/2006/main" noChangeAspect="1"/>
                                             </wp:cNvGraphicFramePr>
@@ -308,7 +308,7 @@
                                               <a:graphicData uri="http://schemas.openxmlformats.org/drawingml/2006/picture">
                                                 <pic:pic xmlns:pic="http://schemas.openxmlformats.org/drawingml/2006/picture">
                                                   <pic:nvPicPr>
-                                                    <pic:cNvPr id="1014372933" name=""/>
+                                                    <pic:cNvPr id="1139599" name=""/>
                                                     <pic:cNvPicPr/>
                                                   </pic:nvPicPr>
                                                   <pic:blipFill>
@@ -320,7 +320,7 @@
                                                   <pic:spPr>
                                                     <a:xfrm>
                                                       <a:off x="0" y="0"/>
-                                                      <a:ext cx="3751213" cy="601239"/>
+                                                      <a:ext cx="3912423" cy="643746"/>
                                                     </a:xfrm>
                                                     <a:prstGeom prst="rect">
                                                       <a:avLst/>
@@ -404,7 +404,7 @@
                           </w:tblPr>
                           <w:tblGrid>
                             <w:gridCol w:w="5550"/>
-                            <w:gridCol w:w="6540"/>
+                            <w:gridCol w:w="6750"/>
                           </w:tblGrid>
                           <w:tr>
                             <w:trPr>
@@ -616,10 +616,10 @@
                                     <w:noProof/>
                                   </w:rPr>
                                   <w:drawing>
-                                    <wp:inline distT="0" distB="0" distL="0" distR="0" wp14:anchorId="617946B5" wp14:editId="47D9EAFB">
-                                      <wp:extent cx="3689019" cy="591271"/>
-                                      <wp:effectExtent l="0" t="0" r="6985" b="0"/>
-                                      <wp:docPr id="1014372933" name="Picture 1"/>
+                                    <wp:inline distT="0" distB="0" distL="0" distR="0" wp14:anchorId="75C5C00D" wp14:editId="71C4F388">
+                                      <wp:extent cx="3828365" cy="629915"/>
+                                      <wp:effectExtent l="0" t="0" r="1270" b="0"/>
+                                      <wp:docPr id="1139599" name="Picture 1"/>
                                       <wp:cNvGraphicFramePr>
                                         <a:graphicFrameLocks xmlns:a="http://schemas.openxmlformats.org/drawingml/2006/main" noChangeAspect="1"/>
                                       </wp:cNvGraphicFramePr>
@@ -627,7 +627,7 @@
                                         <a:graphicData uri="http://schemas.openxmlformats.org/drawingml/2006/picture">
                                           <pic:pic xmlns:pic="http://schemas.openxmlformats.org/drawingml/2006/picture">
                                             <pic:nvPicPr>
-                                              <pic:cNvPr id="1014372933" name=""/>
+                                              <pic:cNvPr id="1139599" name=""/>
                                               <pic:cNvPicPr/>
                                             </pic:nvPicPr>
                                             <pic:blipFill>
@@ -639,7 +639,7 @@
                                             <pic:spPr>
                                               <a:xfrm>
                                                 <a:off x="0" y="0"/>
-                                                <a:ext cx="3751213" cy="601239"/>
+                                                <a:ext cx="3912423" cy="643746"/>
                                               </a:xfrm>
                                               <a:prstGeom prst="rect">
                                                 <a:avLst/>
@@ -1244,6 +1244,9 @@
           <w:pPr>
             <w:pStyle w:val="TOC2"/>
             <w:ind w:left="216"/>
+            <w:rPr>
+              <w:lang w:val="el-GR"/>
+            </w:rPr>
           </w:pPr>
           <w:hyperlink w:anchor="a5_3" w:history="1">
             <w:r>
@@ -1256,6 +1259,7 @@
             <w:r>
               <w:rPr>
                 <w:rStyle w:val="Hyperlink"/>
+                <w:lang w:val="el-GR"/>
               </w:rPr>
               <w:t xml:space="preserve"> </w:t>
             </w:r>
@@ -1268,6 +1272,7 @@
             <w:r>
               <w:rPr>
                 <w:rStyle w:val="Hyperlink"/>
+                <w:lang w:val="el-GR"/>
               </w:rPr>
               <w:t xml:space="preserve"> </w:t>
             </w:r>
@@ -1280,6 +1285,7 @@
             <w:r>
               <w:rPr>
                 <w:rStyle w:val="Hyperlink"/>
+                <w:lang w:val="el-GR"/>
               </w:rPr>
               <w:t>-</w:t>
             </w:r>
@@ -1292,6 +1298,7 @@
             <w:r>
               <w:rPr>
                 <w:rStyle w:val="Hyperlink"/>
+                <w:lang w:val="el-GR"/>
               </w:rPr>
               <w:t>-</w:t>
             </w:r>
@@ -1304,6 +1311,7 @@
             <w:r>
               <w:rPr>
                 <w:rStyle w:val="Hyperlink"/>
+                <w:lang w:val="el-GR"/>
               </w:rPr>
               <w:t xml:space="preserve"> </w:t>
             </w:r>
@@ -1316,6 +1324,7 @@
             <w:r>
               <w:rPr>
                 <w:rStyle w:val="Hyperlink"/>
+                <w:lang w:val="el-GR"/>
               </w:rPr>
               <w:t>9</w:t>
             </w:r>
@@ -1330,7 +1339,7 @@
               <w:rPr>
                 <w:rStyle w:val="Hyperlink"/>
               </w:rPr>
-              <w:t xml:space="preserve">6.My Github Repository </w:t>
+              <w:t xml:space="preserve">6.Github Repository </w:t>
             </w:r>
             <w:r>
               <w:rPr>
@@ -2757,6 +2766,7 @@
         <w:rPr>
           <w:b/>
           <w:bCs/>
+          <w:noProof/>
         </w:rPr>
         <w:drawing>
           <wp:inline distT="0" distB="0" distL="0" distR="0" wp14:anchorId="69409E6D" wp14:editId="3C1FE255">
@@ -3619,6 +3629,9 @@
         <w:pStyle w:val="ListParagraph"/>
       </w:pPr>
       <w:r>
+        <w:rPr>
+          <w:noProof/>
+        </w:rPr>
         <w:drawing>
           <wp:inline distT="0" distB="0" distL="0" distR="0" wp14:anchorId="35F3A8E9" wp14:editId="0CEB655B">
             <wp:extent cx="2164080" cy="4901700"/>
@@ -4813,7 +4826,7 @@
           <w:szCs w:val="24"/>
           <w:lang w:val="en-US"/>
         </w:rPr>
-        <w:t>My Github Repository</w:t>
+        <w:t>Github Repository</w:t>
       </w:r>
       <w:bookmarkEnd w:id="16"/>
     </w:p>
@@ -4899,193 +4912,26 @@
     <w:p>
       <w:pPr>
         <w:pStyle w:val="ListParagraph"/>
-      </w:pPr>
-    </w:p>
-    <w:p>
-      <w:pPr>
-        <w:pStyle w:val="ListParagraph"/>
-      </w:pPr>
-    </w:p>
-    <w:p/>
-    <w:p>
-      <w:pPr>
-        <w:pStyle w:val="ListParagraph"/>
-      </w:pPr>
-    </w:p>
-    <w:tbl>
-      <w:tblPr>
-        <w:tblStyle w:val="TableGrid"/>
-        <w:tblW w:w="0" w:type="auto"/>
-        <w:tblInd w:w="720" w:type="dxa"/>
-        <w:tblLook w:val="04A0" w:firstRow="1" w:lastRow="0" w:firstColumn="1" w:lastColumn="0" w:noHBand="0" w:noVBand="1"/>
-      </w:tblPr>
-      <w:tblGrid>
-        <w:gridCol w:w="2765"/>
-        <w:gridCol w:w="2765"/>
-        <w:gridCol w:w="2766"/>
-      </w:tblGrid>
-      <w:tr>
-        <w:tc>
-          <w:tcPr>
-            <w:tcW w:w="2765" w:type="dxa"/>
-          </w:tcPr>
-          <w:p>
-            <w:pPr>
-              <w:pStyle w:val="ListParagraph"/>
-              <w:ind w:left="0"/>
-            </w:pPr>
-            <w:r>
-              <w:t>ΟΜΑΔΑ</w:t>
-            </w:r>
-          </w:p>
-        </w:tc>
-        <w:tc>
-          <w:tcPr>
-            <w:tcW w:w="2765" w:type="dxa"/>
-          </w:tcPr>
-          <w:p>
-            <w:pPr>
-              <w:pStyle w:val="ListParagraph"/>
-              <w:ind w:left="0"/>
-            </w:pPr>
-            <w:r>
-              <w:t>ΓΙΩΡΓΟΣ ΧΡΙΣΤΟΠΟΥΛΟΣ</w:t>
-            </w:r>
-          </w:p>
-        </w:tc>
-        <w:tc>
-          <w:tcPr>
-            <w:tcW w:w="2766" w:type="dxa"/>
-          </w:tcPr>
-          <w:p>
-            <w:pPr>
-              <w:pStyle w:val="ListParagraph"/>
-              <w:ind w:left="0"/>
-            </w:pPr>
-            <w:r>
-              <w:t>20206</w:t>
-            </w:r>
-          </w:p>
-        </w:tc>
-      </w:tr>
-      <w:tr>
-        <w:tc>
-          <w:tcPr>
-            <w:tcW w:w="2765" w:type="dxa"/>
-          </w:tcPr>
-          <w:p>
-            <w:pPr>
-              <w:pStyle w:val="ListParagraph"/>
-              <w:ind w:left="0"/>
-            </w:pPr>
-          </w:p>
-        </w:tc>
-        <w:tc>
-          <w:tcPr>
-            <w:tcW w:w="2765" w:type="dxa"/>
-          </w:tcPr>
-          <w:p>
-            <w:pPr>
-              <w:pStyle w:val="ListParagraph"/>
-              <w:ind w:left="0"/>
-            </w:pPr>
-            <w:r>
-              <w:t xml:space="preserve">ΚΥΡΙΑΚΟΣ ΚΙΧΗΣ </w:t>
-            </w:r>
-          </w:p>
-        </w:tc>
-        <w:tc>
-          <w:tcPr>
-            <w:tcW w:w="2766" w:type="dxa"/>
-          </w:tcPr>
-          <w:p>
-            <w:pPr>
-              <w:pStyle w:val="ListParagraph"/>
-              <w:ind w:left="0"/>
-            </w:pPr>
-          </w:p>
-        </w:tc>
-      </w:tr>
-      <w:tr>
-        <w:tc>
-          <w:tcPr>
-            <w:tcW w:w="2765" w:type="dxa"/>
-          </w:tcPr>
-          <w:p>
-            <w:pPr>
-              <w:pStyle w:val="ListParagraph"/>
-              <w:ind w:left="0"/>
-            </w:pPr>
-          </w:p>
-        </w:tc>
-        <w:tc>
-          <w:tcPr>
-            <w:tcW w:w="2765" w:type="dxa"/>
-          </w:tcPr>
-          <w:p>
-            <w:pPr>
-              <w:pStyle w:val="ListParagraph"/>
-              <w:ind w:left="0"/>
-            </w:pPr>
-            <w:r>
-              <w:t>ΧΡΙΣΤΟΣ ΞΥΔΗΣ</w:t>
-            </w:r>
-          </w:p>
-        </w:tc>
-        <w:tc>
-          <w:tcPr>
-            <w:tcW w:w="2766" w:type="dxa"/>
-          </w:tcPr>
-          <w:p>
-            <w:pPr>
-              <w:pStyle w:val="ListParagraph"/>
-              <w:ind w:left="0"/>
-            </w:pPr>
-          </w:p>
-        </w:tc>
-      </w:tr>
-      <w:tr>
-        <w:tc>
-          <w:tcPr>
-            <w:tcW w:w="2765" w:type="dxa"/>
-          </w:tcPr>
-          <w:p>
-            <w:pPr>
-              <w:pStyle w:val="ListParagraph"/>
-              <w:ind w:left="0"/>
-            </w:pPr>
-            <w:r>
-              <w:t>ΥΠΕΥΘΥΝΟΣ ΚΑΘΗΓΗΤΗΣ</w:t>
-            </w:r>
-          </w:p>
-        </w:tc>
-        <w:tc>
-          <w:tcPr>
-            <w:tcW w:w="2765" w:type="dxa"/>
-          </w:tcPr>
-          <w:p>
-            <w:pPr>
-              <w:pStyle w:val="ListParagraph"/>
-              <w:ind w:left="0"/>
-            </w:pPr>
-            <w:r>
-              <w:t>ΕΥΘΥΜΙΟΣ ΑΛΕΠΗΣ</w:t>
-            </w:r>
-          </w:p>
-        </w:tc>
-        <w:tc>
-          <w:tcPr>
-            <w:tcW w:w="2766" w:type="dxa"/>
-          </w:tcPr>
-          <w:p>
-            <w:pPr>
-              <w:pStyle w:val="ListParagraph"/>
-              <w:ind w:left="0"/>
-            </w:pPr>
-          </w:p>
-        </w:tc>
-      </w:tr>
-    </w:tbl>
+        <w:rPr>
+          <w:lang w:val="en-US"/>
+        </w:rPr>
+      </w:pPr>
+    </w:p>
+    <w:p>
+      <w:pPr>
+        <w:pStyle w:val="ListParagraph"/>
+        <w:rPr>
+          <w:lang w:val="en-US"/>
+        </w:rPr>
+      </w:pPr>
+    </w:p>
+    <w:p>
+      <w:pPr>
+        <w:rPr>
+          <w:lang w:val="en-US"/>
+        </w:rPr>
+      </w:pPr>
+    </w:p>
     <w:p>
       <w:pPr>
         <w:pStyle w:val="ListParagraph"/>

</xml_diff>